<commit_message>
fix: change name and format print cart
</commit_message>
<xml_diff>
--- a/report.docx
+++ b/report.docx
@@ -110,7 +110,7 @@
           <w:lang w:val="en-US"/>
         </w:rPr>
         <w:drawing>
-          <wp:inline distT="0" distB="0" distL="0" distR="0" wp14:anchorId="64094254" wp14:editId="31FBD9E6">
+          <wp:inline distT="0" distB="0" distL="0" distR="0" wp14:anchorId="64094254" wp14:editId="04C642EE">
             <wp:extent cx="5931535" cy="3768725"/>
             <wp:effectExtent l="0" t="0" r="0" b="3175"/>
             <wp:docPr id="1805502180" name="Picture 2"/>
@@ -1064,15 +1064,14 @@
       </w:pPr>
       <w:r>
         <w:rPr>
-          <w:noProof/>
           <w:lang w:val="en-US"/>
         </w:rPr>
         <w:lastRenderedPageBreak/>
         <w:drawing>
-          <wp:inline distT="0" distB="0" distL="0" distR="0" wp14:anchorId="7FBA957B" wp14:editId="72D866F1">
-            <wp:extent cx="5940425" cy="5053330"/>
+          <wp:inline distT="0" distB="0" distL="0" distR="0" wp14:anchorId="479E57C6" wp14:editId="00532E63">
+            <wp:extent cx="5940425" cy="5607050"/>
             <wp:effectExtent l="0" t="0" r="3175" b="0"/>
-            <wp:docPr id="745943649" name="Picture 1" descr="A computer screen shot of a program&#10;&#10;Description automatically generated"/>
+            <wp:docPr id="1743321928" name="Picture 1"/>
             <wp:cNvGraphicFramePr>
               <a:graphicFrameLocks xmlns:a="http://schemas.openxmlformats.org/drawingml/2006/main" noChangeAspect="1"/>
             </wp:cNvGraphicFramePr>
@@ -1080,7 +1079,7 @@
               <a:graphicData uri="http://schemas.openxmlformats.org/drawingml/2006/picture">
                 <pic:pic xmlns:pic="http://schemas.openxmlformats.org/drawingml/2006/picture">
                   <pic:nvPicPr>
-                    <pic:cNvPr id="745943649" name="Picture 1" descr="A computer screen shot of a program&#10;&#10;Description automatically generated"/>
+                    <pic:cNvPr id="1743321928" name=""/>
                     <pic:cNvPicPr/>
                   </pic:nvPicPr>
                   <pic:blipFill>
@@ -1092,7 +1091,7 @@
                   <pic:spPr>
                     <a:xfrm>
                       <a:off x="0" y="0"/>
-                      <a:ext cx="5940425" cy="5053330"/>
+                      <a:ext cx="5940425" cy="5607050"/>
                     </a:xfrm>
                     <a:prstGeom prst="rect">
                       <a:avLst/>
@@ -1113,14 +1112,13 @@
       </w:pPr>
       <w:r>
         <w:rPr>
-          <w:noProof/>
           <w:lang w:val="en-US"/>
         </w:rPr>
         <w:drawing>
-          <wp:inline distT="0" distB="0" distL="0" distR="0" wp14:anchorId="0E0DC9AD" wp14:editId="14EF59C8">
-            <wp:extent cx="5940425" cy="2345690"/>
-            <wp:effectExtent l="0" t="0" r="3175" b="0"/>
-            <wp:docPr id="973339127" name="Picture 1" descr="A screenshot of a computer&#10;&#10;Description automatically generated"/>
+          <wp:inline distT="0" distB="0" distL="0" distR="0" wp14:anchorId="2F7E2CCC" wp14:editId="40D6A009">
+            <wp:extent cx="5940425" cy="3195955"/>
+            <wp:effectExtent l="0" t="0" r="3175" b="4445"/>
+            <wp:docPr id="534728098" name="Picture 1" descr="A screenshot of a computer program&#10;&#10;Description automatically generated"/>
             <wp:cNvGraphicFramePr>
               <a:graphicFrameLocks xmlns:a="http://schemas.openxmlformats.org/drawingml/2006/main" noChangeAspect="1"/>
             </wp:cNvGraphicFramePr>
@@ -1128,7 +1126,7 @@
               <a:graphicData uri="http://schemas.openxmlformats.org/drawingml/2006/picture">
                 <pic:pic xmlns:pic="http://schemas.openxmlformats.org/drawingml/2006/picture">
                   <pic:nvPicPr>
-                    <pic:cNvPr id="973339127" name="Picture 1" descr="A screenshot of a computer&#10;&#10;Description automatically generated"/>
+                    <pic:cNvPr id="534728098" name="Picture 1" descr="A screenshot of a computer program&#10;&#10;Description automatically generated"/>
                     <pic:cNvPicPr/>
                   </pic:nvPicPr>
                   <pic:blipFill>
@@ -1140,7 +1138,7 @@
                   <pic:spPr>
                     <a:xfrm>
                       <a:off x="0" y="0"/>
-                      <a:ext cx="5940425" cy="2345690"/>
+                      <a:ext cx="5940425" cy="3195955"/>
                     </a:xfrm>
                     <a:prstGeom prst="rect">
                       <a:avLst/>

</xml_diff>